<commit_message>
Added Software System Test Plan and updated Acceptance Test Plan.
</commit_message>
<xml_diff>
--- a/MGMT/QUALITY/ATP/WORK IN PROGRESS/ATP.docx
+++ b/MGMT/QUALITY/ATP/WORK IN PROGRESS/ATP.docx
@@ -154,7 +154,7 @@
                                 <a:blip r:embed="rId8">
                                   <a:extLst>
                                     <a:ext uri="{28A0092B-C50C-407E-A947-70E740481C1C}">
-                                      <a14:useLocalDpi xmlns="" xmlns:wpc="http://schemas.microsoft.com/office/word/2010/wordprocessingCanvas" xmlns:cx="http://schemas.microsoft.com/office/drawing/2014/chartex" xmlns:cx1="http://schemas.microsoft.com/office/drawing/2015/9/8/chartex" xmlns:cx2="http://schemas.microsoft.com/office/drawing/2015/10/21/chartex" xmlns:cx3="http://schemas.microsoft.com/office/drawing/2016/5/9/chartex" xmlns:cx4="http://schemas.microsoft.com/office/drawing/2016/5/10/chartex" xmlns:cx5="http://schemas.microsoft.com/office/drawing/2016/5/11/chartex" xmlns:cx6="http://schemas.microsoft.com/office/drawing/2016/5/12/chartex" xmlns:cx7="http://schemas.microsoft.com/office/drawing/2016/5/13/chartex" xmlns:cx8="http://schemas.microsoft.com/office/drawing/2016/5/14/chartex" xmlns:mc="http://schemas.openxmlformats.org/markup-compatibility/2006" xmlns:aink="http://schemas.microsoft.com/office/drawing/2016/ink" xmlns:am3d="http://schemas.microsoft.com/office/drawing/2017/model3d" xmlns:o="urn:schemas-microsoft-com:office:office" xmlns:v="urn:schemas-microsoft-com:vml" xmlns:wp14="http://schemas.microsoft.com/office/word/2010/wordprocessingDrawing" xmlns:w10="urn:schemas-microsoft-com:office:word" xmlns:w="http://schemas.openxmlformats.org/wordprocessingml/2006/main" xmlns:w14="http://schemas.microsoft.com/office/word/2010/wordml" xmlns:w15="http://schemas.microsoft.com/office/word/2012/wordml" xmlns:w16cid="http://schemas.microsoft.com/office/word/2016/wordml/cid" xmlns:w16se="http://schemas.microsoft.com/office/word/2015/wordml/symex" xmlns:wpg="http://schemas.microsoft.com/office/word/2010/wordprocessingGroup" xmlns:wpi="http://schemas.microsoft.com/office/word/2010/wordprocessingInk" xmlns:wps="http://schemas.microsoft.com/office/word/2010/wordprocessingShape" xmlns:a14="http://schemas.microsoft.com/office/drawing/2010/main" val="0"/>
+                                      <a14:useLocalDpi xmlns:a14="http://schemas.microsoft.com/office/drawing/2010/main" xmlns:wps="http://schemas.microsoft.com/office/word/2010/wordprocessingShape" xmlns:wpi="http://schemas.microsoft.com/office/word/2010/wordprocessingInk" xmlns:wpg="http://schemas.microsoft.com/office/word/2010/wordprocessingGroup" xmlns:w16se="http://schemas.microsoft.com/office/word/2015/wordml/symex" xmlns:w16cid="http://schemas.microsoft.com/office/word/2016/wordml/cid" xmlns:w15="http://schemas.microsoft.com/office/word/2012/wordml" xmlns:w14="http://schemas.microsoft.com/office/word/2010/wordml" xmlns:w="http://schemas.openxmlformats.org/wordprocessingml/2006/main" xmlns:w10="urn:schemas-microsoft-com:office:word" xmlns:wp14="http://schemas.microsoft.com/office/word/2010/wordprocessingDrawing" xmlns:v="urn:schemas-microsoft-com:vml" xmlns:o="urn:schemas-microsoft-com:office:office" xmlns:am3d="http://schemas.microsoft.com/office/drawing/2017/model3d" xmlns:aink="http://schemas.microsoft.com/office/drawing/2016/ink" xmlns:mc="http://schemas.openxmlformats.org/markup-compatibility/2006" xmlns:cx8="http://schemas.microsoft.com/office/drawing/2016/5/14/chartex" xmlns:cx7="http://schemas.microsoft.com/office/drawing/2016/5/13/chartex" xmlns:cx6="http://schemas.microsoft.com/office/drawing/2016/5/12/chartex" xmlns:cx5="http://schemas.microsoft.com/office/drawing/2016/5/11/chartex" xmlns:cx4="http://schemas.microsoft.com/office/drawing/2016/5/10/chartex" xmlns:cx3="http://schemas.microsoft.com/office/drawing/2016/5/9/chartex" xmlns:cx2="http://schemas.microsoft.com/office/drawing/2015/10/21/chartex" xmlns:cx1="http://schemas.microsoft.com/office/drawing/2015/9/8/chartex" xmlns:cx="http://schemas.microsoft.com/office/drawing/2014/chartex" xmlns:wpc="http://schemas.microsoft.com/office/word/2010/wordprocessingCanvas" xmlns="" val="0"/>
                                     </a:ext>
                                   </a:extLst>
                                 </a:blip>
@@ -9377,6 +9377,111 @@
     </w:p>
     <w:p>
       <w:pPr>
+        <w:ind w:left="360"/>
+        <w:rPr>
+          <w:rFonts w:cs="Times New Roman"/>
+          <w:b/>
+          <w:bCs/>
+          <w:color w:val="000000"/>
+        </w:rPr>
+      </w:pPr>
+    </w:p>
+    <w:p>
+      <w:pPr>
+        <w:pStyle w:val="CompendiumComment"/>
+        <w:keepNext/>
+        <w:keepLines/>
+        <w:jc w:val="both"/>
+        <w:rPr>
+          <w:rFonts w:ascii="Times New Roman" w:hAnsi="Times New Roman" w:cs="Times New Roman"/>
+          <w:i w:val="0"/>
+          <w:iCs w:val="0"/>
+          <w:color w:val="auto"/>
+          <w:sz w:val="20"/>
+          <w:szCs w:val="20"/>
+          <w:lang w:val="en-US"/>
+        </w:rPr>
+      </w:pPr>
+      <w:r>
+        <w:rPr>
+          <w:rFonts w:ascii="Times New Roman" w:hAnsi="Times New Roman" w:cs="Times New Roman"/>
+          <w:i w:val="0"/>
+          <w:iCs w:val="0"/>
+          <w:color w:val="auto"/>
+          <w:sz w:val="20"/>
+          <w:szCs w:val="20"/>
+          <w:lang w:val="en-US"/>
+        </w:rPr>
+        <w:tab/>
+      </w:r>
+      <w:r>
+        <w:rPr>
+          <w:rFonts w:ascii="Times New Roman" w:hAnsi="Times New Roman" w:cs="Times New Roman"/>
+          <w:i w:val="0"/>
+          <w:iCs w:val="0"/>
+          <w:color w:val="auto"/>
+          <w:sz w:val="20"/>
+          <w:szCs w:val="20"/>
+          <w:lang w:val="en-US"/>
+        </w:rPr>
+        <w:t>According to the impact analysis of development of made fixes a specific test set is defined for this test run.</w:t>
+      </w:r>
+    </w:p>
+    <w:p>
+      <w:pPr>
+        <w:pStyle w:val="CompendiumComment"/>
+        <w:keepNext/>
+        <w:keepLines/>
+        <w:jc w:val="both"/>
+        <w:rPr>
+          <w:rFonts w:ascii="Times New Roman" w:hAnsi="Times New Roman" w:cs="Times New Roman"/>
+          <w:i w:val="0"/>
+          <w:iCs w:val="0"/>
+          <w:color w:val="auto"/>
+          <w:sz w:val="20"/>
+          <w:szCs w:val="20"/>
+          <w:lang w:val="en-US"/>
+        </w:rPr>
+      </w:pPr>
+      <w:r>
+        <w:rPr>
+          <w:rFonts w:ascii="Times New Roman" w:hAnsi="Times New Roman" w:cs="Times New Roman"/>
+          <w:i w:val="0"/>
+          <w:iCs w:val="0"/>
+          <w:color w:val="auto"/>
+          <w:sz w:val="20"/>
+          <w:szCs w:val="20"/>
+          <w:lang w:val="en-US"/>
+        </w:rPr>
+        <w:tab/>
+      </w:r>
+      <w:r>
+        <w:rPr>
+          <w:rFonts w:ascii="Times New Roman" w:hAnsi="Times New Roman" w:cs="Times New Roman"/>
+          <w:i w:val="0"/>
+          <w:iCs w:val="0"/>
+          <w:color w:val="auto"/>
+          <w:sz w:val="20"/>
+          <w:szCs w:val="20"/>
+          <w:lang w:val="en-US"/>
+        </w:rPr>
+        <w:t>At least 100% of failed test cases will be retested.</w:t>
+      </w:r>
+    </w:p>
+    <w:p>
+      <w:pPr>
+        <w:ind w:left="360"/>
+        <w:rPr>
+          <w:rFonts w:cs="Times New Roman"/>
+          <w:b/>
+          <w:bCs/>
+          <w:color w:val="000000"/>
+          <w:lang w:val="en-US"/>
+        </w:rPr>
+      </w:pPr>
+    </w:p>
+    <w:p>
+      <w:pPr>
         <w:widowControl/>
         <w:shd w:val="clear" w:color="auto" w:fill="FFFFFF"/>
         <w:suppressAutoHyphens w:val="0"/>
@@ -12317,7 +12422,18 @@
           <w:szCs w:val="20"/>
           <w:shd w:val="clear" w:color="auto" w:fill="FFFFFF"/>
         </w:rPr>
-        <w:t>The main purpose of this testing is to validate the end to end business flow. This testing is carried out in separate testing environment with production like data setup. It is a kind of black box testing where two or more end users will be involved</w:t>
+        <w:t xml:space="preserve">The main purpose of this testing is to validate the end to end business flow. This testing is carried out in separate testing environment with production like data setup. It is a kind of black box testing where two or more end users </w:t>
+      </w:r>
+      <w:r>
+        <w:rPr>
+          <w:rFonts w:cs="Times New Roman"/>
+          <w:color w:val="343434"/>
+          <w:sz w:val="20"/>
+          <w:szCs w:val="20"/>
+          <w:shd w:val="clear" w:color="auto" w:fill="FFFFFF"/>
+        </w:rPr>
+        <w:lastRenderedPageBreak/>
+        <w:t>will be involved</w:t>
       </w:r>
       <w:r>
         <w:rPr>
@@ -13414,6 +13530,7 @@
         <w:rPr>
           <w:i/>
         </w:rPr>
+        <w:lastRenderedPageBreak/>
         <w:tab/>
       </w:r>
       <w:r>
@@ -13479,7 +13596,6 @@
           <w:szCs w:val="20"/>
           <w:lang w:val="en-US"/>
         </w:rPr>
-        <w:lastRenderedPageBreak/>
         <w:tab/>
         <w:t xml:space="preserve">A weekly testing progress report is sent by email to the client’s project manager and/or test manager. The </w:t>
       </w:r>
@@ -16376,7 +16492,6 @@
           <w:bCs/>
           <w:color w:val="000000"/>
         </w:rPr>
-        <w:lastRenderedPageBreak/>
         <w:t>APPENDIX 1:  PRODUCT RISK ANALYSIS</w:t>
       </w:r>
     </w:p>
@@ -16757,9 +16872,9 @@
         </w:rPr>
         <w:drawing>
           <wp:inline distT="0" distB="0" distL="0" distR="0">
-            <wp:extent cx="6513087" cy="2345634"/>
-            <wp:effectExtent l="19050" t="0" r="2013" b="0"/>
-            <wp:docPr id="11" name="Picture 11"/>
+            <wp:extent cx="5943600" cy="2478214"/>
+            <wp:effectExtent l="19050" t="0" r="0" b="0"/>
+            <wp:docPr id="1" name="Picture 1"/>
             <wp:cNvGraphicFramePr>
               <a:graphicFrameLocks xmlns:a="http://schemas.openxmlformats.org/drawingml/2006/main" noChangeAspect="1"/>
             </wp:cNvGraphicFramePr>
@@ -16767,7 +16882,7 @@
               <a:graphicData uri="http://schemas.openxmlformats.org/drawingml/2006/picture">
                 <pic:pic xmlns:pic="http://schemas.openxmlformats.org/drawingml/2006/picture">
                   <pic:nvPicPr>
-                    <pic:cNvPr id="0" name="Picture 11"/>
+                    <pic:cNvPr id="0" name="Picture 1"/>
                     <pic:cNvPicPr>
                       <a:picLocks noChangeAspect="1" noChangeArrowheads="1"/>
                     </pic:cNvPicPr>
@@ -16782,7 +16897,7 @@
                   <pic:spPr bwMode="auto">
                     <a:xfrm>
                       <a:off x="0" y="0"/>
-                      <a:ext cx="6513087" cy="2345634"/>
+                      <a:ext cx="5943600" cy="2478214"/>
                     </a:xfrm>
                     <a:prstGeom prst="rect">
                       <a:avLst/>
@@ -17489,7 +17604,7 @@
                   <a:blip r:embed="rId1">
                     <a:extLst>
                       <a:ext uri="{28A0092B-C50C-407E-A947-70E740481C1C}">
-                        <a14:useLocalDpi xmlns="" xmlns:wpc="http://schemas.microsoft.com/office/word/2010/wordprocessingCanvas" xmlns:cx="http://schemas.microsoft.com/office/drawing/2014/chartex" xmlns:cx1="http://schemas.microsoft.com/office/drawing/2015/9/8/chartex" xmlns:cx2="http://schemas.microsoft.com/office/drawing/2015/10/21/chartex" xmlns:cx3="http://schemas.microsoft.com/office/drawing/2016/5/9/chartex" xmlns:cx4="http://schemas.microsoft.com/office/drawing/2016/5/10/chartex" xmlns:cx5="http://schemas.microsoft.com/office/drawing/2016/5/11/chartex" xmlns:cx6="http://schemas.microsoft.com/office/drawing/2016/5/12/chartex" xmlns:cx7="http://schemas.microsoft.com/office/drawing/2016/5/13/chartex" xmlns:cx8="http://schemas.microsoft.com/office/drawing/2016/5/14/chartex" xmlns:mc="http://schemas.openxmlformats.org/markup-compatibility/2006" xmlns:o="urn:schemas-microsoft-com:office:office" xmlns:v="urn:schemas-microsoft-com:vml" xmlns:wp14="http://schemas.microsoft.com/office/word/2010/wordprocessingDrawing" xmlns:w10="urn:schemas-microsoft-com:office:word" xmlns:w="http://schemas.openxmlformats.org/wordprocessingml/2006/main" xmlns:w14="http://schemas.microsoft.com/office/word/2010/wordml" xmlns:w15="http://schemas.microsoft.com/office/word/2012/wordml" xmlns:w16se="http://schemas.microsoft.com/office/word/2015/wordml/symex" xmlns:wpg="http://schemas.microsoft.com/office/word/2010/wordprocessingGroup" xmlns:wpi="http://schemas.microsoft.com/office/word/2010/wordprocessingInk" xmlns:wps="http://schemas.microsoft.com/office/word/2010/wordprocessingShape" xmlns:a14="http://schemas.microsoft.com/office/drawing/2010/main" val="0"/>
+                        <a14:useLocalDpi xmlns:a14="http://schemas.microsoft.com/office/drawing/2010/main" xmlns:wps="http://schemas.microsoft.com/office/word/2010/wordprocessingShape" xmlns:wpi="http://schemas.microsoft.com/office/word/2010/wordprocessingInk" xmlns:wpg="http://schemas.microsoft.com/office/word/2010/wordprocessingGroup" xmlns:w16se="http://schemas.microsoft.com/office/word/2015/wordml/symex" xmlns:w15="http://schemas.microsoft.com/office/word/2012/wordml" xmlns:w14="http://schemas.microsoft.com/office/word/2010/wordml" xmlns:w="http://schemas.openxmlformats.org/wordprocessingml/2006/main" xmlns:w10="urn:schemas-microsoft-com:office:word" xmlns:wp14="http://schemas.microsoft.com/office/word/2010/wordprocessingDrawing" xmlns:v="urn:schemas-microsoft-com:vml" xmlns:o="urn:schemas-microsoft-com:office:office" xmlns:mc="http://schemas.openxmlformats.org/markup-compatibility/2006" xmlns:cx8="http://schemas.microsoft.com/office/drawing/2016/5/14/chartex" xmlns:cx7="http://schemas.microsoft.com/office/drawing/2016/5/13/chartex" xmlns:cx6="http://schemas.microsoft.com/office/drawing/2016/5/12/chartex" xmlns:cx5="http://schemas.microsoft.com/office/drawing/2016/5/11/chartex" xmlns:cx4="http://schemas.microsoft.com/office/drawing/2016/5/10/chartex" xmlns:cx3="http://schemas.microsoft.com/office/drawing/2016/5/9/chartex" xmlns:cx2="http://schemas.microsoft.com/office/drawing/2015/10/21/chartex" xmlns:cx1="http://schemas.microsoft.com/office/drawing/2015/9/8/chartex" xmlns:cx="http://schemas.microsoft.com/office/drawing/2014/chartex" xmlns:wpc="http://schemas.microsoft.com/office/word/2010/wordprocessingCanvas" xmlns="" val="0"/>
                       </a:ext>
                     </a:extLst>
                   </a:blip>
@@ -17610,7 +17725,7 @@
         <w:sz w:val="16"/>
         <w:szCs w:val="16"/>
       </w:rPr>
-      <w:t>6</w:t>
+      <w:t>15</w:t>
     </w:r>
     <w:r>
       <w:rPr>
@@ -22040,6 +22155,41 @@
       <w:lang w:eastAsia="hi-IN" w:bidi="hi-IN"/>
     </w:rPr>
   </w:style>
+  <w:style w:type="paragraph" w:customStyle="1" w:styleId="CompendiumComment">
+    <w:name w:val="CompendiumComment"/>
+    <w:basedOn w:val="Normal"/>
+    <w:link w:val="CompendiumCommentChar"/>
+    <w:rsid w:val="00FD39D4"/>
+    <w:pPr>
+      <w:widowControl/>
+      <w:suppressAutoHyphens w:val="0"/>
+    </w:pPr>
+    <w:rPr>
+      <w:rFonts w:ascii="Arial" w:eastAsia="Times New Roman" w:hAnsi="Arial" w:cs="Arial"/>
+      <w:i/>
+      <w:iCs/>
+      <w:color w:val="0000FF"/>
+      <w:kern w:val="0"/>
+      <w:sz w:val="18"/>
+      <w:szCs w:val="18"/>
+      <w:lang w:val="de-CH" w:eastAsia="ja-JP" w:bidi="ar-SA"/>
+    </w:rPr>
+  </w:style>
+  <w:style w:type="character" w:customStyle="1" w:styleId="CompendiumCommentChar">
+    <w:name w:val="CompendiumComment Char"/>
+    <w:basedOn w:val="DefaultParagraphFont"/>
+    <w:link w:val="CompendiumComment"/>
+    <w:rsid w:val="00FD39D4"/>
+    <w:rPr>
+      <w:rFonts w:ascii="Arial" w:hAnsi="Arial" w:cs="Arial"/>
+      <w:i/>
+      <w:iCs/>
+      <w:color w:val="0000FF"/>
+      <w:sz w:val="18"/>
+      <w:szCs w:val="18"/>
+      <w:lang w:val="de-CH" w:eastAsia="ja-JP"/>
+    </w:rPr>
+  </w:style>
 </w:styles>
 </file>
 
@@ -22332,7 +22482,7 @@
   <a:extraClrSchemeLst/>
   <a:extLst>
     <a:ext uri="{05A4C25C-085E-4340-85A3-A5531E510DB2}">
-      <thm15:themeFamily xmlns="" xmlns:thm15="http://schemas.microsoft.com/office/thememl/2012/main" name="Office Theme" id="{62F939B6-93AF-4DB8-9C6B-D6C7DFDC589F}" vid="{4A3C46E8-61CC-4603-A589-7422A47A8E4A}"/>
+      <thm15:themeFamily xmlns:thm15="http://schemas.microsoft.com/office/thememl/2012/main" xmlns="" name="Office Theme" id="{62F939B6-93AF-4DB8-9C6B-D6C7DFDC589F}" vid="{4A3C46E8-61CC-4603-A589-7422A47A8E4A}"/>
     </a:ext>
   </a:extLst>
 </a:theme>

</xml_diff>